<commit_message>
answers question 10 in section 2
</commit_message>
<xml_diff>
--- a/Section_2.docx
+++ b/Section_2.docx
@@ -2231,7 +2231,143 @@
         <w:rPr>
           <w:rtl w:val="0"/>
         </w:rPr>
-        <w:br w:type="textWrapping"/>
+      </w:r>
+    </w:p>
+    <w:p>
+      <w:pPr>
+        <w:spacing w:after="240" w:before="240" w:lineRule="auto"/>
+        <w:ind w:left="0" w:firstLine="0"/>
+        <w:rPr>
+          <w:b w:val="1"/>
+          <w:u w:val="single"/>
+        </w:rPr>
+      </w:pPr>
+      <w:r>
+        <w:rPr>
+          <w:b w:val="1"/>
+          <w:u w:val="single"/>
+          <w:rtl w:val="0"/>
+        </w:rPr>
+        <w:t xml:space="preserve">Question 10</w:t>
+      </w:r>
+    </w:p>
+    <w:p>
+      <w:pPr>
+        <w:spacing w:after="240" w:before="240" w:lineRule="auto"/>
+        <w:ind w:left="0" w:firstLine="0"/>
+        <w:rPr>
+          <w:b w:val="1"/>
+        </w:rPr>
+      </w:pPr>
+      <w:r>
+        <w:rPr>
+          <w:b w:val="1"/>
+          <w:rtl w:val="0"/>
+        </w:rPr>
+        <w:t xml:space="preserve">Write a Dockerfile to containerize a Laravel application.</w:t>
+      </w:r>
+    </w:p>
+    <w:p>
+      <w:pPr>
+        <w:spacing w:after="240" w:before="240" w:lineRule="auto"/>
+        <w:ind w:left="0" w:firstLine="0"/>
+        <w:rPr>
+          <w:b w:val="1"/>
+        </w:rPr>
+      </w:pPr>
+      <w:r>
+        <w:rPr>
+          <w:b w:val="1"/>
+          <w:rtl w:val="0"/>
+        </w:rPr>
+        <w:t xml:space="preserve">Answer;</w:t>
+      </w:r>
+    </w:p>
+    <w:p>
+      <w:pPr>
+        <w:spacing w:after="240" w:before="240" w:lineRule="auto"/>
+        <w:ind w:left="0" w:firstLine="0"/>
+        <w:rPr>
+          <w:i w:val="1"/>
+        </w:rPr>
+      </w:pPr>
+      <w:r>
+        <w:rPr>
+          <w:b w:val="1"/>
+          <w:rtl w:val="0"/>
+        </w:rPr>
+        <w:t xml:space="preserve">Optimized laravel Dockerfile: </w:t>
+      </w:r>
+      <w:hyperlink r:id="rId9">
+        <w:r>
+          <w:rPr>
+            <w:i w:val="1"/>
+            <w:color w:val="1155cc"/>
+            <w:u w:val="single"/>
+            <w:rtl w:val="0"/>
+          </w:rPr>
+          <w:t xml:space="preserve">https://github.com/belisky/lemonade_devops/blob/main/Dockerfile_Laravel.git</w:t>
+        </w:r>
+      </w:hyperlink>
+      <w:r>
+        <w:rPr>
+          <w:rtl w:val="0"/>
+        </w:rPr>
+      </w:r>
+    </w:p>
+    <w:p>
+      <w:pPr>
+        <w:spacing w:after="240" w:before="240" w:lineRule="auto"/>
+        <w:ind w:left="0" w:firstLine="0"/>
+        <w:rPr>
+          <w:b w:val="1"/>
+        </w:rPr>
+      </w:pPr>
+      <w:r>
+        <w:rPr>
+          <w:b w:val="1"/>
+          <w:rtl w:val="0"/>
+        </w:rPr>
+        <w:t xml:space="preserve">Multistage Optimized laravel Dockerfile: </w:t>
+      </w:r>
+    </w:p>
+    <w:p>
+      <w:pPr>
+        <w:spacing w:after="240" w:before="240" w:lineRule="auto"/>
+        <w:ind w:left="0" w:firstLine="0"/>
+        <w:rPr>
+          <w:i w:val="1"/>
+        </w:rPr>
+      </w:pPr>
+      <w:hyperlink r:id="rId10">
+        <w:r>
+          <w:rPr>
+            <w:i w:val="1"/>
+            <w:color w:val="1155cc"/>
+            <w:u w:val="single"/>
+            <w:rtl w:val="0"/>
+          </w:rPr>
+          <w:t xml:space="preserve">https://github.com/belisky/lemonade_devops/blob/main/Dockerfile_laravel_multistage.git</w:t>
+        </w:r>
+      </w:hyperlink>
+      <w:r>
+        <w:rPr>
+          <w:rtl w:val="0"/>
+        </w:rPr>
+      </w:r>
+    </w:p>
+    <w:p>
+      <w:pPr>
+        <w:spacing w:after="240" w:before="240" w:lineRule="auto"/>
+        <w:ind w:left="0" w:firstLine="0"/>
+        <w:rPr>
+          <w:b w:val="1"/>
+        </w:rPr>
+      </w:pPr>
+      <w:r>
+        <w:rPr>
+          <w:rtl w:val="0"/>
+        </w:rPr>
       </w:r>
     </w:p>
     <w:p>

</xml_diff>

<commit_message>
updates section 2 answers
</commit_message>
<xml_diff>
--- a/Section_2.docx
+++ b/Section_2.docx
@@ -313,8 +313,8 @@
         <w:rPr>
           <w:b w:val="1"/>
           <w:color w:val="000000"/>
-          <w:sz w:val="26"/>
-          <w:szCs w:val="26"/>
+          <w:sz w:val="22"/>
+          <w:szCs w:val="22"/>
         </w:rPr>
       </w:pPr>
       <w:bookmarkStart w:colFirst="0" w:colLast="0" w:name="_j8i34k6ovyeu" w:id="0"/>
@@ -323,11 +323,11 @@
         <w:rPr>
           <w:b w:val="1"/>
           <w:color w:val="000000"/>
-          <w:sz w:val="26"/>
-          <w:szCs w:val="26"/>
-          <w:rtl w:val="0"/>
-        </w:rPr>
-        <w:t xml:space="preserve">1. Understandin the Context</w:t>
+          <w:sz w:val="22"/>
+          <w:szCs w:val="22"/>
+          <w:rtl w:val="0"/>
+        </w:rPr>
+        <w:t xml:space="preserve">1. Understanding the Context</w:t>
       </w:r>
     </w:p>
     <w:p>
@@ -338,6 +338,7 @@
         </w:numPr>
         <w:spacing w:after="0" w:afterAutospacing="0" w:before="240" w:lineRule="auto"/>
         <w:ind w:left="720" w:hanging="360"/>
+        <w:rPr/>
       </w:pPr>
       <w:r>
         <w:rPr>
@@ -361,6 +362,7 @@
         </w:numPr>
         <w:spacing w:after="0" w:afterAutospacing="0" w:before="0" w:beforeAutospacing="0" w:lineRule="auto"/>
         <w:ind w:left="1440" w:hanging="360"/>
+        <w:rPr/>
       </w:pPr>
       <w:r>
         <w:rPr>
@@ -377,6 +379,7 @@
         </w:numPr>
         <w:spacing w:after="0" w:afterAutospacing="0" w:before="0" w:beforeAutospacing="0" w:lineRule="auto"/>
         <w:ind w:left="1440" w:hanging="360"/>
+        <w:rPr/>
       </w:pPr>
       <w:r>
         <w:rPr>
@@ -393,6 +396,7 @@
         </w:numPr>
         <w:spacing w:after="0" w:afterAutospacing="0" w:before="0" w:beforeAutospacing="0" w:lineRule="auto"/>
         <w:ind w:left="1440" w:hanging="360"/>
+        <w:rPr/>
       </w:pPr>
       <w:r>
         <w:rPr>
@@ -409,6 +413,7 @@
         </w:numPr>
         <w:spacing w:after="0" w:afterAutospacing="0" w:before="0" w:beforeAutospacing="0" w:lineRule="auto"/>
         <w:ind w:left="720" w:hanging="360"/>
+        <w:rPr/>
       </w:pPr>
       <w:r>
         <w:rPr>
@@ -432,6 +437,7 @@
         </w:numPr>
         <w:spacing w:after="0" w:afterAutospacing="0" w:before="0" w:beforeAutospacing="0" w:lineRule="auto"/>
         <w:ind w:left="1440" w:hanging="360"/>
+        <w:rPr/>
       </w:pPr>
       <w:r>
         <w:rPr>
@@ -448,6 +454,7 @@
         </w:numPr>
         <w:spacing w:after="0" w:afterAutospacing="0" w:before="0" w:beforeAutospacing="0" w:lineRule="auto"/>
         <w:ind w:left="1440" w:hanging="360"/>
+        <w:rPr/>
       </w:pPr>
       <w:r>
         <w:rPr>
@@ -464,6 +471,7 @@
         </w:numPr>
         <w:spacing w:after="0" w:afterAutospacing="0" w:before="0" w:beforeAutospacing="0" w:lineRule="auto"/>
         <w:ind w:left="720" w:hanging="360"/>
+        <w:rPr/>
       </w:pPr>
       <w:r>
         <w:rPr>
@@ -487,6 +495,7 @@
         </w:numPr>
         <w:spacing w:after="0" w:afterAutospacing="0" w:before="0" w:beforeAutospacing="0" w:lineRule="auto"/>
         <w:ind w:left="1440" w:hanging="360"/>
+        <w:rPr/>
       </w:pPr>
       <w:r>
         <w:rPr>
@@ -503,6 +512,7 @@
         </w:numPr>
         <w:spacing w:after="240" w:before="0" w:beforeAutospacing="0" w:lineRule="auto"/>
         <w:ind w:left="1440" w:hanging="360"/>
+        <w:rPr/>
       </w:pPr>
       <w:r>
         <w:rPr>
@@ -518,16 +528,12 @@
         <w:rPr>
           <w:b w:val="1"/>
           <w:color w:val="000000"/>
-          <w:sz w:val="26"/>
-          <w:szCs w:val="26"/>
         </w:rPr>
       </w:pPr>
       <w:r>
         <w:rPr>
           <w:b w:val="1"/>
           <w:color w:val="000000"/>
-          <w:sz w:val="26"/>
-          <w:szCs w:val="26"/>
           <w:rtl w:val="0"/>
         </w:rPr>
         <w:t xml:space="preserve">2. Reproduce and Measure</w:t>
@@ -541,6 +547,7 @@
         </w:numPr>
         <w:spacing w:after="0" w:afterAutospacing="0" w:before="240" w:lineRule="auto"/>
         <w:ind w:left="720" w:hanging="360"/>
+        <w:rPr/>
       </w:pPr>
       <w:r>
         <w:rPr>
@@ -550,7 +557,6 @@
       </w:r>
       <w:r>
         <w:rPr>
-          <w:rFonts w:ascii="Roboto Mono" w:cs="Roboto Mono" w:eastAsia="Roboto Mono" w:hAnsi="Roboto Mono"/>
           <w:color w:val="188038"/>
           <w:rtl w:val="0"/>
         </w:rPr>
@@ -571,6 +577,7 @@
         </w:numPr>
         <w:spacing w:after="0" w:afterAutospacing="0" w:before="0" w:beforeAutospacing="0" w:lineRule="auto"/>
         <w:ind w:left="720" w:hanging="360"/>
+        <w:rPr/>
       </w:pPr>
       <w:r>
         <w:rPr>
@@ -580,7 +587,6 @@
       </w:r>
       <w:r>
         <w:rPr>
-          <w:rFonts w:ascii="Roboto Mono" w:cs="Roboto Mono" w:eastAsia="Roboto Mono" w:hAnsi="Roboto Mono"/>
           <w:color w:val="188038"/>
           <w:rtl w:val="0"/>
         </w:rPr>
@@ -594,7 +600,6 @@
       </w:r>
       <w:r>
         <w:rPr>
-          <w:rFonts w:ascii="Roboto Mono" w:cs="Roboto Mono" w:eastAsia="Roboto Mono" w:hAnsi="Roboto Mono"/>
           <w:color w:val="188038"/>
           <w:rtl w:val="0"/>
         </w:rPr>
@@ -609,7 +614,6 @@
       </w:r>
       <w:r>
         <w:rPr>
-          <w:rFonts w:ascii="Roboto Mono" w:cs="Roboto Mono" w:eastAsia="Roboto Mono" w:hAnsi="Roboto Mono"/>
           <w:color w:val="188038"/>
           <w:rtl w:val="0"/>
         </w:rPr>
@@ -642,8 +646,8 @@
         <w:rPr>
           <w:b w:val="1"/>
           <w:color w:val="000000"/>
-          <w:sz w:val="26"/>
-          <w:szCs w:val="26"/>
+          <w:sz w:val="22"/>
+          <w:szCs w:val="22"/>
         </w:rPr>
       </w:pPr>
       <w:bookmarkStart w:colFirst="0" w:colLast="0" w:name="_69tkweacculs" w:id="1"/>
@@ -652,8 +656,8 @@
         <w:rPr>
           <w:b w:val="1"/>
           <w:color w:val="000000"/>
-          <w:sz w:val="26"/>
-          <w:szCs w:val="26"/>
+          <w:sz w:val="22"/>
+          <w:szCs w:val="22"/>
           <w:rtl w:val="0"/>
         </w:rPr>
         <w:t xml:space="preserve">3. Identify Performance Bottlenecks</w:t>
@@ -694,6 +698,7 @@
         </w:numPr>
         <w:spacing w:after="0" w:afterAutospacing="0" w:before="240" w:lineRule="auto"/>
         <w:ind w:left="1440" w:hanging="360"/>
+        <w:rPr/>
       </w:pPr>
       <w:r>
         <w:rPr>
@@ -710,6 +715,7 @@
         </w:numPr>
         <w:spacing w:after="0" w:afterAutospacing="0" w:before="0" w:beforeAutospacing="0" w:lineRule="auto"/>
         <w:ind w:left="2160" w:hanging="360"/>
+        <w:rPr/>
       </w:pPr>
       <w:r>
         <w:rPr>
@@ -719,7 +725,6 @@
       </w:r>
       <w:r>
         <w:rPr>
-          <w:rFonts w:ascii="Roboto Mono" w:cs="Roboto Mono" w:eastAsia="Roboto Mono" w:hAnsi="Roboto Mono"/>
           <w:color w:val="188038"/>
           <w:rtl w:val="0"/>
         </w:rPr>
@@ -733,7 +738,6 @@
       </w:r>
       <w:r>
         <w:rPr>
-          <w:rFonts w:ascii="Roboto Mono" w:cs="Roboto Mono" w:eastAsia="Roboto Mono" w:hAnsi="Roboto Mono"/>
           <w:color w:val="188038"/>
           <w:rtl w:val="0"/>
         </w:rPr>
@@ -754,6 +758,7 @@
         </w:numPr>
         <w:spacing w:after="0" w:afterAutospacing="0" w:before="0" w:beforeAutospacing="0" w:lineRule="auto"/>
         <w:ind w:left="2160" w:hanging="360"/>
+        <w:rPr/>
       </w:pPr>
       <w:r>
         <w:rPr>
@@ -763,7 +768,6 @@
       </w:r>
       <w:r>
         <w:rPr>
-          <w:rFonts w:ascii="Roboto Mono" w:cs="Roboto Mono" w:eastAsia="Roboto Mono" w:hAnsi="Roboto Mono"/>
           <w:color w:val="188038"/>
           <w:rtl w:val="0"/>
         </w:rPr>
@@ -784,6 +788,7 @@
         </w:numPr>
         <w:spacing w:after="240" w:before="0" w:beforeAutospacing="0" w:lineRule="auto"/>
         <w:ind w:left="2160" w:hanging="360"/>
+        <w:rPr/>
       </w:pPr>
       <w:r>
         <w:rPr>
@@ -793,7 +798,6 @@
       </w:r>
       <w:r>
         <w:rPr>
-          <w:rFonts w:ascii="Roboto Mono" w:cs="Roboto Mono" w:eastAsia="Roboto Mono" w:hAnsi="Roboto Mono"/>
           <w:color w:val="188038"/>
           <w:rtl w:val="0"/>
         </w:rPr>
@@ -807,7 +811,6 @@
       </w:r>
       <w:r>
         <w:rPr>
-          <w:rFonts w:ascii="Roboto Mono" w:cs="Roboto Mono" w:eastAsia="Roboto Mono" w:hAnsi="Roboto Mono"/>
           <w:color w:val="188038"/>
           <w:rtl w:val="0"/>
         </w:rPr>
@@ -855,6 +858,7 @@
         </w:numPr>
         <w:spacing w:after="240" w:before="240" w:lineRule="auto"/>
         <w:ind w:left="1440" w:hanging="360"/>
+        <w:rPr/>
       </w:pPr>
       <w:r>
         <w:rPr>
@@ -915,7 +919,6 @@
             </w:pPr>
             <w:r>
               <w:rPr>
-                <w:rFonts w:ascii="Consolas" w:cs="Consolas" w:eastAsia="Consolas" w:hAnsi="Consolas"/>
                 <w:color w:val="ebbbff"/>
                 <w:shd w:fill="002451" w:val="clear"/>
                 <w:rtl w:val="0"/>
@@ -924,7 +927,6 @@
             </w:r>
             <w:r>
               <w:rPr>
-                <w:rFonts w:ascii="Consolas" w:cs="Consolas" w:eastAsia="Consolas" w:hAnsi="Consolas"/>
                 <w:color w:val="ffffff"/>
                 <w:shd w:fill="002451" w:val="clear"/>
                 <w:rtl w:val="0"/>
@@ -934,7 +936,6 @@
             </w:r>
             <w:r>
               <w:rPr>
-                <w:rFonts w:ascii="Consolas" w:cs="Consolas" w:eastAsia="Consolas" w:hAnsi="Consolas"/>
                 <w:color w:val="ebbbff"/>
                 <w:shd w:fill="002451" w:val="clear"/>
                 <w:rtl w:val="0"/>
@@ -943,7 +944,6 @@
             </w:r>
             <w:r>
               <w:rPr>
-                <w:rFonts w:ascii="Consolas" w:cs="Consolas" w:eastAsia="Consolas" w:hAnsi="Consolas"/>
                 <w:color w:val="ffffff"/>
                 <w:shd w:fill="002451" w:val="clear"/>
                 <w:rtl w:val="0"/>
@@ -953,7 +953,6 @@
             </w:r>
             <w:r>
               <w:rPr>
-                <w:rFonts w:ascii="Consolas" w:cs="Consolas" w:eastAsia="Consolas" w:hAnsi="Consolas"/>
                 <w:color w:val="ebbbff"/>
                 <w:shd w:fill="002451" w:val="clear"/>
                 <w:rtl w:val="0"/>
@@ -962,7 +961,6 @@
             </w:r>
             <w:r>
               <w:rPr>
-                <w:rFonts w:ascii="Consolas" w:cs="Consolas" w:eastAsia="Consolas" w:hAnsi="Consolas"/>
                 <w:color w:val="ffffff"/>
                 <w:shd w:fill="002451" w:val="clear"/>
                 <w:rtl w:val="0"/>
@@ -971,7 +969,6 @@
             </w:r>
             <w:r>
               <w:rPr>
-                <w:rFonts w:ascii="Consolas" w:cs="Consolas" w:eastAsia="Consolas" w:hAnsi="Consolas"/>
                 <w:color w:val="d1f1a9"/>
                 <w:shd w:fill="002451" w:val="clear"/>
                 <w:rtl w:val="0"/>
@@ -980,7 +977,6 @@
             </w:r>
             <w:r>
               <w:rPr>
-                <w:rFonts w:ascii="Consolas" w:cs="Consolas" w:eastAsia="Consolas" w:hAnsi="Consolas"/>
                 <w:color w:val="ffffff"/>
                 <w:shd w:fill="002451" w:val="clear"/>
                 <w:rtl w:val="0"/>
@@ -1010,7 +1006,6 @@
       </w:r>
       <w:r>
         <w:rPr>
-          <w:rFonts w:ascii="Roboto Mono" w:cs="Roboto Mono" w:eastAsia="Roboto Mono" w:hAnsi="Roboto Mono"/>
           <w:color w:val="188038"/>
           <w:rtl w:val="0"/>
         </w:rPr>
@@ -1024,7 +1019,6 @@
       </w:r>
       <w:r>
         <w:rPr>
-          <w:rFonts w:ascii="Roboto Mono" w:cs="Roboto Mono" w:eastAsia="Roboto Mono" w:hAnsi="Roboto Mono"/>
           <w:color w:val="188038"/>
           <w:rtl w:val="0"/>
         </w:rPr>
@@ -1038,7 +1032,6 @@
       </w:r>
       <w:r>
         <w:rPr>
-          <w:rFonts w:ascii="Roboto Mono" w:cs="Roboto Mono" w:eastAsia="Roboto Mono" w:hAnsi="Roboto Mono"/>
           <w:color w:val="188038"/>
           <w:rtl w:val="0"/>
         </w:rPr>
@@ -1052,7 +1045,6 @@
       </w:r>
       <w:r>
         <w:rPr>
-          <w:rFonts w:ascii="Roboto Mono" w:cs="Roboto Mono" w:eastAsia="Roboto Mono" w:hAnsi="Roboto Mono"/>
           <w:color w:val="188038"/>
           <w:rtl w:val="0"/>
         </w:rPr>
@@ -1100,6 +1092,7 @@
         </w:numPr>
         <w:spacing w:after="240" w:before="240" w:lineRule="auto"/>
         <w:ind w:left="1440" w:hanging="360"/>
+        <w:rPr/>
       </w:pPr>
       <w:r>
         <w:rPr>
@@ -1160,7 +1153,6 @@
             </w:pPr>
             <w:r>
               <w:rPr>
-                <w:rFonts w:ascii="Consolas" w:cs="Consolas" w:eastAsia="Consolas" w:hAnsi="Consolas"/>
                 <w:color w:val="ffffff"/>
                 <w:shd w:fill="002451" w:val="clear"/>
                 <w:rtl w:val="0"/>
@@ -1169,7 +1161,6 @@
             </w:r>
             <w:r>
               <w:rPr>
-                <w:rFonts w:ascii="Consolas" w:cs="Consolas" w:eastAsia="Consolas" w:hAnsi="Consolas"/>
                 <w:color w:val="ebbbff"/>
                 <w:shd w:fill="002451" w:val="clear"/>
                 <w:rtl w:val="0"/>
@@ -1178,7 +1169,6 @@
             </w:r>
             <w:r>
               <w:rPr>
-                <w:rFonts w:ascii="Consolas" w:cs="Consolas" w:eastAsia="Consolas" w:hAnsi="Consolas"/>
                 <w:color w:val="ffffff"/>
                 <w:shd w:fill="002451" w:val="clear"/>
                 <w:rtl w:val="0"/>
@@ -1187,7 +1177,6 @@
             </w:r>
             <w:r>
               <w:rPr>
-                <w:rFonts w:ascii="Consolas" w:cs="Consolas" w:eastAsia="Consolas" w:hAnsi="Consolas"/>
                 <w:color w:val="d1f1a9"/>
                 <w:shd w:fill="002451" w:val="clear"/>
                 <w:rtl w:val="0"/>
@@ -1196,7 +1185,6 @@
             </w:r>
             <w:r>
               <w:rPr>
-                <w:rFonts w:ascii="Consolas" w:cs="Consolas" w:eastAsia="Consolas" w:hAnsi="Consolas"/>
                 <w:color w:val="ffffff"/>
                 <w:shd w:fill="002451" w:val="clear"/>
                 <w:rtl w:val="0"/>
@@ -1206,7 +1194,6 @@
             </w:r>
             <w:r>
               <w:rPr>
-                <w:rFonts w:ascii="Consolas" w:cs="Consolas" w:eastAsia="Consolas" w:hAnsi="Consolas"/>
                 <w:color w:val="ebbbff"/>
                 <w:shd w:fill="002451" w:val="clear"/>
                 <w:rtl w:val="0"/>
@@ -1215,7 +1202,6 @@
             </w:r>
             <w:r>
               <w:rPr>
-                <w:rFonts w:ascii="Consolas" w:cs="Consolas" w:eastAsia="Consolas" w:hAnsi="Consolas"/>
                 <w:color w:val="ffffff"/>
                 <w:shd w:fill="002451" w:val="clear"/>
                 <w:rtl w:val="0"/>
@@ -1224,7 +1210,6 @@
             </w:r>
             <w:r>
               <w:rPr>
-                <w:rFonts w:ascii="Consolas" w:cs="Consolas" w:eastAsia="Consolas" w:hAnsi="Consolas"/>
                 <w:color w:val="ebbbff"/>
                 <w:shd w:fill="002451" w:val="clear"/>
                 <w:rtl w:val="0"/>
@@ -1233,7 +1218,6 @@
             </w:r>
             <w:r>
               <w:rPr>
-                <w:rFonts w:ascii="Consolas" w:cs="Consolas" w:eastAsia="Consolas" w:hAnsi="Consolas"/>
                 <w:color w:val="ffffff"/>
                 <w:shd w:fill="002451" w:val="clear"/>
                 <w:rtl w:val="0"/>
@@ -1242,7 +1226,6 @@
             </w:r>
             <w:r>
               <w:rPr>
-                <w:rFonts w:ascii="Consolas" w:cs="Consolas" w:eastAsia="Consolas" w:hAnsi="Consolas"/>
                 <w:color w:val="ebbbff"/>
                 <w:shd w:fill="002451" w:val="clear"/>
                 <w:rtl w:val="0"/>
@@ -1251,7 +1234,6 @@
             </w:r>
             <w:r>
               <w:rPr>
-                <w:rFonts w:ascii="Consolas" w:cs="Consolas" w:eastAsia="Consolas" w:hAnsi="Consolas"/>
                 <w:color w:val="ffffff"/>
                 <w:shd w:fill="002451" w:val="clear"/>
                 <w:rtl w:val="0"/>
@@ -1332,7 +1314,6 @@
             </w:pPr>
             <w:r>
               <w:rPr>
-                <w:rFonts w:ascii="Consolas" w:cs="Consolas" w:eastAsia="Consolas" w:hAnsi="Consolas"/>
                 <w:color w:val="ebbbff"/>
                 <w:shd w:fill="002451" w:val="clear"/>
                 <w:rtl w:val="0"/>
@@ -1341,7 +1322,6 @@
             </w:r>
             <w:r>
               <w:rPr>
-                <w:rFonts w:ascii="Consolas" w:cs="Consolas" w:eastAsia="Consolas" w:hAnsi="Consolas"/>
                 <w:color w:val="ffffff"/>
                 <w:shd w:fill="002451" w:val="clear"/>
                 <w:rtl w:val="0"/>
@@ -1392,6 +1372,7 @@
         </w:numPr>
         <w:spacing w:after="240" w:before="240" w:lineRule="auto"/>
         <w:ind w:left="1440" w:hanging="360"/>
+        <w:rPr/>
       </w:pPr>
       <w:r>
         <w:rPr>
@@ -1453,7 +1434,6 @@
             </w:pPr>
             <w:r>
               <w:rPr>
-                <w:rFonts w:ascii="Consolas" w:cs="Consolas" w:eastAsia="Consolas" w:hAnsi="Consolas"/>
                 <w:color w:val="ebbbff"/>
                 <w:shd w:fill="002451" w:val="clear"/>
                 <w:rtl w:val="0"/>
@@ -1462,7 +1442,6 @@
             </w:r>
             <w:r>
               <w:rPr>
-                <w:rFonts w:ascii="Consolas" w:cs="Consolas" w:eastAsia="Consolas" w:hAnsi="Consolas"/>
                 <w:color w:val="ffffff"/>
                 <w:shd w:fill="002451" w:val="clear"/>
                 <w:rtl w:val="0"/>
@@ -1471,7 +1450,6 @@
             </w:r>
             <w:r>
               <w:rPr>
-                <w:rFonts w:ascii="Consolas" w:cs="Consolas" w:eastAsia="Consolas" w:hAnsi="Consolas"/>
                 <w:color w:val="ebbbff"/>
                 <w:shd w:fill="002451" w:val="clear"/>
                 <w:rtl w:val="0"/>
@@ -1480,7 +1458,6 @@
             </w:r>
             <w:r>
               <w:rPr>
-                <w:rFonts w:ascii="Consolas" w:cs="Consolas" w:eastAsia="Consolas" w:hAnsi="Consolas"/>
                 <w:color w:val="ffffff"/>
                 <w:shd w:fill="002451" w:val="clear"/>
                 <w:rtl w:val="0"/>
@@ -1504,9 +1481,7 @@
         </w:numPr>
         <w:spacing w:after="240" w:before="240" w:lineRule="auto"/>
         <w:ind w:left="1440" w:hanging="360"/>
-        <w:rPr>
-          <w:u w:val="none"/>
-        </w:rPr>
+        <w:rPr/>
       </w:pPr>
       <w:r>
         <w:rPr>
@@ -1550,6 +1525,7 @@
         </w:numPr>
         <w:spacing w:after="0" w:afterAutospacing="0" w:before="240" w:lineRule="auto"/>
         <w:ind w:left="1440" w:hanging="360"/>
+        <w:rPr/>
       </w:pPr>
       <w:r>
         <w:rPr>
@@ -1566,6 +1542,7 @@
         </w:numPr>
         <w:spacing w:after="240" w:before="0" w:beforeAutospacing="0" w:lineRule="auto"/>
         <w:ind w:left="1440" w:hanging="360"/>
+        <w:rPr/>
       </w:pPr>
       <w:r>
         <w:rPr>
@@ -1639,7 +1616,6 @@
             </w:pPr>
             <w:r>
               <w:rPr>
-                <w:rFonts w:ascii="Consolas" w:cs="Consolas" w:eastAsia="Consolas" w:hAnsi="Consolas"/>
                 <w:color w:val="ebbbff"/>
                 <w:shd w:fill="002451" w:val="clear"/>
                 <w:rtl w:val="0"/>
@@ -1648,7 +1624,6 @@
             </w:r>
             <w:r>
               <w:rPr>
-                <w:rFonts w:ascii="Consolas" w:cs="Consolas" w:eastAsia="Consolas" w:hAnsi="Consolas"/>
                 <w:color w:val="ffffff"/>
                 <w:shd w:fill="002451" w:val="clear"/>
                 <w:rtl w:val="0"/>
@@ -1657,7 +1632,6 @@
             </w:r>
             <w:r>
               <w:rPr>
-                <w:rFonts w:ascii="Consolas" w:cs="Consolas" w:eastAsia="Consolas" w:hAnsi="Consolas"/>
                 <w:color w:val="ebbbff"/>
                 <w:shd w:fill="002451" w:val="clear"/>
                 <w:rtl w:val="0"/>
@@ -1666,7 +1640,6 @@
             </w:r>
             <w:r>
               <w:rPr>
-                <w:rFonts w:ascii="Consolas" w:cs="Consolas" w:eastAsia="Consolas" w:hAnsi="Consolas"/>
                 <w:color w:val="ffffff"/>
                 <w:shd w:fill="002451" w:val="clear"/>
                 <w:rtl w:val="0"/>
@@ -1675,7 +1648,6 @@
             </w:r>
             <w:r>
               <w:rPr>
-                <w:rFonts w:ascii="Consolas" w:cs="Consolas" w:eastAsia="Consolas" w:hAnsi="Consolas"/>
                 <w:color w:val="ebbbff"/>
                 <w:shd w:fill="002451" w:val="clear"/>
                 <w:rtl w:val="0"/>
@@ -1684,7 +1656,6 @@
             </w:r>
             <w:r>
               <w:rPr>
-                <w:rFonts w:ascii="Consolas" w:cs="Consolas" w:eastAsia="Consolas" w:hAnsi="Consolas"/>
                 <w:color w:val="ffffff"/>
                 <w:shd w:fill="002451" w:val="clear"/>
                 <w:rtl w:val="0"/>
@@ -1693,7 +1664,6 @@
             </w:r>
             <w:r>
               <w:rPr>
-                <w:rFonts w:ascii="Consolas" w:cs="Consolas" w:eastAsia="Consolas" w:hAnsi="Consolas"/>
                 <w:color w:val="d1f1a9"/>
                 <w:shd w:fill="002451" w:val="clear"/>
                 <w:rtl w:val="0"/>
@@ -1702,7 +1672,6 @@
             </w:r>
             <w:r>
               <w:rPr>
-                <w:rFonts w:ascii="Consolas" w:cs="Consolas" w:eastAsia="Consolas" w:hAnsi="Consolas"/>
                 <w:color w:val="ffffff"/>
                 <w:shd w:fill="002451" w:val="clear"/>
                 <w:rtl w:val="0"/>
@@ -1728,8 +1697,8 @@
         <w:rPr>
           <w:b w:val="1"/>
           <w:color w:val="000000"/>
-          <w:sz w:val="26"/>
-          <w:szCs w:val="26"/>
+          <w:sz w:val="22"/>
+          <w:szCs w:val="22"/>
         </w:rPr>
       </w:pPr>
       <w:bookmarkStart w:colFirst="0" w:colLast="0" w:name="_bo9tlld2169z" w:id="7"/>
@@ -1738,8 +1707,8 @@
         <w:rPr>
           <w:b w:val="1"/>
           <w:color w:val="000000"/>
-          <w:sz w:val="26"/>
-          <w:szCs w:val="26"/>
+          <w:sz w:val="22"/>
+          <w:szCs w:val="22"/>
           <w:rtl w:val="0"/>
         </w:rPr>
         <w:t xml:space="preserve">4. Optimize the Query</w:t>
@@ -1780,6 +1749,7 @@
         </w:numPr>
         <w:spacing w:after="240" w:before="240" w:lineRule="auto"/>
         <w:ind w:left="1440" w:hanging="360"/>
+        <w:rPr/>
       </w:pPr>
       <w:r>
         <w:rPr>
@@ -1823,6 +1793,7 @@
         </w:numPr>
         <w:spacing w:after="0" w:afterAutospacing="0" w:before="240" w:lineRule="auto"/>
         <w:ind w:left="1440" w:hanging="360"/>
+        <w:rPr/>
       </w:pPr>
       <w:r>
         <w:rPr>
@@ -1839,6 +1810,7 @@
         </w:numPr>
         <w:spacing w:after="240" w:before="0" w:beforeAutospacing="0" w:lineRule="auto"/>
         <w:ind w:left="1440" w:hanging="360"/>
+        <w:rPr/>
       </w:pPr>
       <w:r>
         <w:rPr>
@@ -1848,7 +1820,6 @@
       </w:r>
       <w:r>
         <w:rPr>
-          <w:rFonts w:ascii="Roboto Mono" w:cs="Roboto Mono" w:eastAsia="Roboto Mono" w:hAnsi="Roboto Mono"/>
           <w:color w:val="188038"/>
           <w:rtl w:val="0"/>
         </w:rPr>
@@ -1862,7 +1833,6 @@
       </w:r>
       <w:r>
         <w:rPr>
-          <w:rFonts w:ascii="Roboto Mono" w:cs="Roboto Mono" w:eastAsia="Roboto Mono" w:hAnsi="Roboto Mono"/>
           <w:color w:val="188038"/>
           <w:rtl w:val="0"/>
         </w:rPr>
@@ -1910,6 +1880,7 @@
         </w:numPr>
         <w:spacing w:after="240" w:before="240" w:lineRule="auto"/>
         <w:ind w:left="1440" w:hanging="360"/>
+        <w:rPr/>
       </w:pPr>
       <w:r>
         <w:rPr>
@@ -1953,6 +1924,7 @@
         </w:numPr>
         <w:spacing w:after="240" w:before="240" w:lineRule="auto"/>
         <w:ind w:left="1440" w:hanging="360"/>
+        <w:rPr/>
       </w:pPr>
       <w:r>
         <w:rPr>
@@ -1962,7 +1934,6 @@
       </w:r>
       <w:r>
         <w:rPr>
-          <w:rFonts w:ascii="Roboto Mono" w:cs="Roboto Mono" w:eastAsia="Roboto Mono" w:hAnsi="Roboto Mono"/>
           <w:color w:val="188038"/>
           <w:rtl w:val="0"/>
         </w:rPr>
@@ -1976,7 +1947,6 @@
       </w:r>
       <w:r>
         <w:rPr>
-          <w:rFonts w:ascii="Roboto Mono" w:cs="Roboto Mono" w:eastAsia="Roboto Mono" w:hAnsi="Roboto Mono"/>
           <w:color w:val="188038"/>
           <w:rtl w:val="0"/>
         </w:rPr>
@@ -1990,7 +1960,6 @@
       </w:r>
       <w:r>
         <w:rPr>
-          <w:rFonts w:ascii="Roboto Mono" w:cs="Roboto Mono" w:eastAsia="Roboto Mono" w:hAnsi="Roboto Mono"/>
           <w:color w:val="188038"/>
           <w:rtl w:val="0"/>
         </w:rPr>
@@ -2012,8 +1981,8 @@
         <w:rPr>
           <w:b w:val="1"/>
           <w:color w:val="000000"/>
-          <w:sz w:val="26"/>
-          <w:szCs w:val="26"/>
+          <w:sz w:val="22"/>
+          <w:szCs w:val="22"/>
         </w:rPr>
       </w:pPr>
       <w:bookmarkStart w:colFirst="0" w:colLast="0" w:name="_4slzjjqeiwn1" w:id="12"/>
@@ -2022,8 +1991,8 @@
         <w:rPr>
           <w:b w:val="1"/>
           <w:color w:val="000000"/>
-          <w:sz w:val="26"/>
-          <w:szCs w:val="26"/>
+          <w:sz w:val="22"/>
+          <w:szCs w:val="22"/>
           <w:rtl w:val="0"/>
         </w:rPr>
         <w:t xml:space="preserve">5. Use PostgreSQL Tools</w:t>
@@ -2037,6 +2006,7 @@
         </w:numPr>
         <w:spacing w:after="240" w:before="240" w:lineRule="auto"/>
         <w:ind w:left="720" w:hanging="360"/>
+        <w:rPr/>
       </w:pPr>
       <w:r>
         <w:rPr>
@@ -2053,7 +2023,6 @@
       </w:r>
       <w:r>
         <w:rPr>
-          <w:rFonts w:ascii="Roboto Mono" w:cs="Roboto Mono" w:eastAsia="Roboto Mono" w:hAnsi="Roboto Mono"/>
           <w:color w:val="188038"/>
           <w:rtl w:val="0"/>
         </w:rPr>
@@ -2075,8 +2044,8 @@
         <w:rPr>
           <w:b w:val="1"/>
           <w:color w:val="000000"/>
-          <w:sz w:val="26"/>
-          <w:szCs w:val="26"/>
+          <w:sz w:val="22"/>
+          <w:szCs w:val="22"/>
         </w:rPr>
       </w:pPr>
       <w:bookmarkStart w:colFirst="0" w:colLast="0" w:name="_s5hvou2sljun" w:id="13"/>
@@ -2085,8 +2054,8 @@
         <w:rPr>
           <w:b w:val="1"/>
           <w:color w:val="000000"/>
-          <w:sz w:val="26"/>
-          <w:szCs w:val="26"/>
+          <w:sz w:val="22"/>
+          <w:szCs w:val="22"/>
           <w:rtl w:val="0"/>
         </w:rPr>
         <w:t xml:space="preserve">6. Monitor and Test</w:t>
@@ -2100,6 +2069,7 @@
         </w:numPr>
         <w:spacing w:after="0" w:afterAutospacing="0" w:before="240" w:lineRule="auto"/>
         <w:ind w:left="720" w:hanging="360"/>
+        <w:rPr/>
       </w:pPr>
       <w:r>
         <w:rPr>
@@ -2116,6 +2086,7 @@
         </w:numPr>
         <w:spacing w:after="240" w:before="0" w:beforeAutospacing="0" w:lineRule="auto"/>
         <w:ind w:left="720" w:hanging="360"/>
+        <w:rPr/>
       </w:pPr>
       <w:r>
         <w:rPr>
@@ -2144,8 +2115,8 @@
         <w:rPr>
           <w:b w:val="1"/>
           <w:color w:val="000000"/>
-          <w:sz w:val="26"/>
-          <w:szCs w:val="26"/>
+          <w:sz w:val="22"/>
+          <w:szCs w:val="22"/>
         </w:rPr>
       </w:pPr>
       <w:bookmarkStart w:colFirst="0" w:colLast="0" w:name="_yi8j0wr8lg6c" w:id="14"/>
@@ -2154,8 +2125,8 @@
         <w:rPr>
           <w:b w:val="1"/>
           <w:color w:val="000000"/>
-          <w:sz w:val="26"/>
-          <w:szCs w:val="26"/>
+          <w:sz w:val="22"/>
+          <w:szCs w:val="22"/>
           <w:rtl w:val="0"/>
         </w:rPr>
         <w:t xml:space="preserve">7. Scale if Necessary</w:t>
@@ -2181,6 +2152,7 @@
         </w:numPr>
         <w:spacing w:after="0" w:afterAutospacing="0" w:before="240" w:lineRule="auto"/>
         <w:ind w:left="720" w:hanging="360"/>
+        <w:rPr/>
       </w:pPr>
       <w:r>
         <w:rPr>
@@ -2197,6 +2169,7 @@
         </w:numPr>
         <w:spacing w:after="0" w:afterAutospacing="0" w:before="0" w:beforeAutospacing="0" w:lineRule="auto"/>
         <w:ind w:left="720" w:hanging="360"/>
+        <w:rPr/>
       </w:pPr>
       <w:r>
         <w:rPr>
@@ -2213,6 +2186,7 @@
         </w:numPr>
         <w:spacing w:after="240" w:before="0" w:beforeAutospacing="0" w:lineRule="auto"/>
         <w:ind w:left="720" w:hanging="360"/>
+        <w:rPr/>
       </w:pPr>
       <w:r>
         <w:rPr>
@@ -2350,6 +2324,20 @@
           <w:t xml:space="preserve">https://github.com/belisky/lemonade_devops/blob/main/Dockerfile_laravel_multistage.git</w:t>
         </w:r>
       </w:hyperlink>
+      <w:r>
+        <w:rPr>
+          <w:rtl w:val="0"/>
+        </w:rPr>
+      </w:r>
+    </w:p>
+    <w:p>
+      <w:pPr>
+        <w:spacing w:after="240" w:before="240" w:lineRule="auto"/>
+        <w:ind w:left="0" w:firstLine="0"/>
+        <w:rPr>
+          <w:b w:val="1"/>
+        </w:rPr>
+      </w:pPr>
       <w:r>
         <w:rPr>
           <w:rtl w:val="0"/>

</xml_diff>